<commit_message>
completed module 3 project milestone
</commit_message>
<xml_diff>
--- a/_site/data_analysis.docx
+++ b/_site/data_analysis.docx
@@ -228,7 +228,7 @@
         <w:rPr>
           <w:rStyle w:val="VerbatimChar"/>
         </w:rPr>
-        <w:t xml:space="preserve">C:\Users\jt-la\AppData\Local\Temp\ipykernel_28492\3126061157.py:4: SyntaxWarning:</w:t>
+        <w:t xml:space="preserve">C:\Users\avago\AppData\Local\Temp\ipykernel_9748\3126061157.py:4: SyntaxWarning:</w:t>
       </w:r>
       <w:r>
         <w:br/>
@@ -252,7 +252,7 @@
         <w:rPr>
           <w:rStyle w:val="VerbatimChar"/>
         </w:rPr>
-        <w:t xml:space="preserve">C:\Users\jt-la\AppData\Local\Temp\ipykernel_28492\3126061157.py:4: DtypeWarning:</w:t>
+        <w:t xml:space="preserve">C:\Users\avago\AppData\Local\Temp\ipykernel_9748\3126061157.py:4: DtypeWarning:</w:t>
       </w:r>
       <w:r>
         <w:br/>
@@ -1937,7 +1937,7 @@
         <w:rPr>
           <w:rStyle w:val="VerbatimChar"/>
         </w:rPr>
-        <w:t xml:space="preserve">C:\Users\jt-la\AppData\Local\Temp\ipykernel_28492\1830881447.py:7: FutureWarning:</w:t>
+        <w:t xml:space="preserve">C:\Users\avago\AppData\Local\Temp\ipykernel_9748\1830881447.py:7: FutureWarning:</w:t>
       </w:r>
       <w:r>
         <w:br/>
@@ -1988,7 +1988,7 @@
         <w:rPr>
           <w:rStyle w:val="VerbatimChar"/>
         </w:rPr>
-        <w:t xml:space="preserve">C:\Users\jt-la\AppData\Local\Temp\ipykernel_28492\1830881447.py:8: FutureWarning:</w:t>
+        <w:t xml:space="preserve">C:\Users\avago\AppData\Local\Temp\ipykernel_9748\1830881447.py:8: FutureWarning:</w:t>
       </w:r>
       <w:r>
         <w:br/>
@@ -2135,9 +2135,513 @@
       </w:r>
       <w:r>
         <w:rPr>
-          <w:rStyle w:val="NormalTok"/>
-        </w:rPr>
-        <w:t xml:space="preserve">msno.heatmap(data)</w:t>
+          <w:rStyle w:val="ImportTok"/>
+        </w:rPr>
+        <w:t xml:space="preserve">import</w:t>
+      </w:r>
+      <w:r>
+        <w:rPr>
+          <w:rStyle w:val="NormalTok"/>
+        </w:rPr>
+        <w:t xml:space="preserve"> matplotlib </w:t>
+      </w:r>
+      <w:r>
+        <w:rPr>
+          <w:rStyle w:val="ImportTok"/>
+        </w:rPr>
+        <w:t xml:space="preserve">as</w:t>
+      </w:r>
+      <w:r>
+        <w:rPr>
+          <w:rStyle w:val="NormalTok"/>
+        </w:rPr>
+        <w:t xml:space="preserve"> mpl</w:t>
+      </w:r>
+      <w:r>
+        <w:br/>
+      </w:r>
+      <w:r>
+        <w:rPr>
+          <w:rStyle w:val="ImportTok"/>
+        </w:rPr>
+        <w:t xml:space="preserve">from</w:t>
+      </w:r>
+      <w:r>
+        <w:rPr>
+          <w:rStyle w:val="NormalTok"/>
+        </w:rPr>
+        <w:t xml:space="preserve"> matplotlib.colors </w:t>
+      </w:r>
+      <w:r>
+        <w:rPr>
+          <w:rStyle w:val="ImportTok"/>
+        </w:rPr>
+        <w:t xml:space="preserve">import</w:t>
+      </w:r>
+      <w:r>
+        <w:rPr>
+          <w:rStyle w:val="NormalTok"/>
+        </w:rPr>
+        <w:t xml:space="preserve"> LinearSegmentedColormap</w:t>
+      </w:r>
+      <w:r>
+        <w:br/>
+      </w:r>
+      <w:r>
+        <w:br/>
+      </w:r>
+      <w:r>
+        <w:rPr>
+          <w:rStyle w:val="CommentTok"/>
+        </w:rPr>
+        <w:t xml:space="preserve"># Set global font settings</w:t>
+      </w:r>
+      <w:r>
+        <w:br/>
+      </w:r>
+      <w:r>
+        <w:rPr>
+          <w:rStyle w:val="NormalTok"/>
+        </w:rPr>
+        <w:t xml:space="preserve">mpl.rcParams[</w:t>
+      </w:r>
+      <w:r>
+        <w:rPr>
+          <w:rStyle w:val="StringTok"/>
+        </w:rPr>
+        <w:t xml:space="preserve">'font.family'</w:t>
+      </w:r>
+      <w:r>
+        <w:rPr>
+          <w:rStyle w:val="NormalTok"/>
+        </w:rPr>
+        <w:t xml:space="preserve">] </w:t>
+      </w:r>
+      <w:r>
+        <w:rPr>
+          <w:rStyle w:val="OperatorTok"/>
+        </w:rPr>
+        <w:t xml:space="preserve">=</w:t>
+      </w:r>
+      <w:r>
+        <w:rPr>
+          <w:rStyle w:val="NormalTok"/>
+        </w:rPr>
+        <w:t xml:space="preserve"> </w:t>
+      </w:r>
+      <w:r>
+        <w:rPr>
+          <w:rStyle w:val="StringTok"/>
+        </w:rPr>
+        <w:t xml:space="preserve">'Verdana'</w:t>
+      </w:r>
+      <w:r>
+        <w:br/>
+      </w:r>
+      <w:r>
+        <w:rPr>
+          <w:rStyle w:val="NormalTok"/>
+        </w:rPr>
+        <w:t xml:space="preserve">mpl.rcParams[</w:t>
+      </w:r>
+      <w:r>
+        <w:rPr>
+          <w:rStyle w:val="StringTok"/>
+        </w:rPr>
+        <w:t xml:space="preserve">'font.size'</w:t>
+      </w:r>
+      <w:r>
+        <w:rPr>
+          <w:rStyle w:val="NormalTok"/>
+        </w:rPr>
+        <w:t xml:space="preserve">] </w:t>
+      </w:r>
+      <w:r>
+        <w:rPr>
+          <w:rStyle w:val="OperatorTok"/>
+        </w:rPr>
+        <w:t xml:space="preserve">=</w:t>
+      </w:r>
+      <w:r>
+        <w:rPr>
+          <w:rStyle w:val="NormalTok"/>
+        </w:rPr>
+        <w:t xml:space="preserve"> </w:t>
+      </w:r>
+      <w:r>
+        <w:rPr>
+          <w:rStyle w:val="DecValTok"/>
+        </w:rPr>
+        <w:t xml:space="preserve">14</w:t>
+      </w:r>
+      <w:r>
+        <w:br/>
+      </w:r>
+      <w:r>
+        <w:rPr>
+          <w:rStyle w:val="NormalTok"/>
+        </w:rPr>
+        <w:t xml:space="preserve">mpl.rcParams[</w:t>
+      </w:r>
+      <w:r>
+        <w:rPr>
+          <w:rStyle w:val="StringTok"/>
+        </w:rPr>
+        <w:t xml:space="preserve">'text.color'</w:t>
+      </w:r>
+      <w:r>
+        <w:rPr>
+          <w:rStyle w:val="NormalTok"/>
+        </w:rPr>
+        <w:t xml:space="preserve">] </w:t>
+      </w:r>
+      <w:r>
+        <w:rPr>
+          <w:rStyle w:val="OperatorTok"/>
+        </w:rPr>
+        <w:t xml:space="preserve">=</w:t>
+      </w:r>
+      <w:r>
+        <w:rPr>
+          <w:rStyle w:val="NormalTok"/>
+        </w:rPr>
+        <w:t xml:space="preserve"> </w:t>
+      </w:r>
+      <w:r>
+        <w:rPr>
+          <w:rStyle w:val="StringTok"/>
+        </w:rPr>
+        <w:t xml:space="preserve">'black'</w:t>
+      </w:r>
+      <w:r>
+        <w:br/>
+      </w:r>
+      <w:r>
+        <w:rPr>
+          <w:rStyle w:val="NormalTok"/>
+        </w:rPr>
+        <w:t xml:space="preserve">mpl.rcParams[</w:t>
+      </w:r>
+      <w:r>
+        <w:rPr>
+          <w:rStyle w:val="StringTok"/>
+        </w:rPr>
+        <w:t xml:space="preserve">'axes.labelcolor'</w:t>
+      </w:r>
+      <w:r>
+        <w:rPr>
+          <w:rStyle w:val="NormalTok"/>
+        </w:rPr>
+        <w:t xml:space="preserve">] </w:t>
+      </w:r>
+      <w:r>
+        <w:rPr>
+          <w:rStyle w:val="OperatorTok"/>
+        </w:rPr>
+        <w:t xml:space="preserve">=</w:t>
+      </w:r>
+      <w:r>
+        <w:rPr>
+          <w:rStyle w:val="NormalTok"/>
+        </w:rPr>
+        <w:t xml:space="preserve"> </w:t>
+      </w:r>
+      <w:r>
+        <w:rPr>
+          <w:rStyle w:val="StringTok"/>
+        </w:rPr>
+        <w:t xml:space="preserve">'black'</w:t>
+      </w:r>
+      <w:r>
+        <w:br/>
+      </w:r>
+      <w:r>
+        <w:rPr>
+          <w:rStyle w:val="NormalTok"/>
+        </w:rPr>
+        <w:t xml:space="preserve">mpl.rcParams[</w:t>
+      </w:r>
+      <w:r>
+        <w:rPr>
+          <w:rStyle w:val="StringTok"/>
+        </w:rPr>
+        <w:t xml:space="preserve">'xtick.color'</w:t>
+      </w:r>
+      <w:r>
+        <w:rPr>
+          <w:rStyle w:val="NormalTok"/>
+        </w:rPr>
+        <w:t xml:space="preserve">] </w:t>
+      </w:r>
+      <w:r>
+        <w:rPr>
+          <w:rStyle w:val="OperatorTok"/>
+        </w:rPr>
+        <w:t xml:space="preserve">=</w:t>
+      </w:r>
+      <w:r>
+        <w:rPr>
+          <w:rStyle w:val="NormalTok"/>
+        </w:rPr>
+        <w:t xml:space="preserve"> </w:t>
+      </w:r>
+      <w:r>
+        <w:rPr>
+          <w:rStyle w:val="StringTok"/>
+        </w:rPr>
+        <w:t xml:space="preserve">'black'</w:t>
+      </w:r>
+      <w:r>
+        <w:br/>
+      </w:r>
+      <w:r>
+        <w:rPr>
+          <w:rStyle w:val="NormalTok"/>
+        </w:rPr>
+        <w:t xml:space="preserve">mpl.rcParams[</w:t>
+      </w:r>
+      <w:r>
+        <w:rPr>
+          <w:rStyle w:val="StringTok"/>
+        </w:rPr>
+        <w:t xml:space="preserve">'ytick.color'</w:t>
+      </w:r>
+      <w:r>
+        <w:rPr>
+          <w:rStyle w:val="NormalTok"/>
+        </w:rPr>
+        <w:t xml:space="preserve">] </w:t>
+      </w:r>
+      <w:r>
+        <w:rPr>
+          <w:rStyle w:val="OperatorTok"/>
+        </w:rPr>
+        <w:t xml:space="preserve">=</w:t>
+      </w:r>
+      <w:r>
+        <w:rPr>
+          <w:rStyle w:val="NormalTok"/>
+        </w:rPr>
+        <w:t xml:space="preserve"> </w:t>
+      </w:r>
+      <w:r>
+        <w:rPr>
+          <w:rStyle w:val="StringTok"/>
+        </w:rPr>
+        <w:t xml:space="preserve">'black'</w:t>
+      </w:r>
+      <w:r>
+        <w:br/>
+      </w:r>
+      <w:r>
+        <w:br/>
+      </w:r>
+      <w:r>
+        <w:rPr>
+          <w:rStyle w:val="CommentTok"/>
+        </w:rPr>
+        <w:t xml:space="preserve"># Define custom green-to-red colormap</w:t>
+      </w:r>
+      <w:r>
+        <w:br/>
+      </w:r>
+      <w:r>
+        <w:rPr>
+          <w:rStyle w:val="NormalTok"/>
+        </w:rPr>
+        <w:t xml:space="preserve">custom_cmap </w:t>
+      </w:r>
+      <w:r>
+        <w:rPr>
+          <w:rStyle w:val="OperatorTok"/>
+        </w:rPr>
+        <w:t xml:space="preserve">=</w:t>
+      </w:r>
+      <w:r>
+        <w:rPr>
+          <w:rStyle w:val="NormalTok"/>
+        </w:rPr>
+        <w:t xml:space="preserve"> LinearSegmentedColormap.from_list(</w:t>
+      </w:r>
+      <w:r>
+        <w:br/>
+      </w:r>
+      <w:r>
+        <w:rPr>
+          <w:rStyle w:val="NormalTok"/>
+        </w:rPr>
+        <w:t xml:space="preserve">    </w:t>
+      </w:r>
+      <w:r>
+        <w:rPr>
+          <w:rStyle w:val="StringTok"/>
+        </w:rPr>
+        <w:t xml:space="preserve">'custom_green_red'</w:t>
+      </w:r>
+      <w:r>
+        <w:rPr>
+          <w:rStyle w:val="NormalTok"/>
+        </w:rPr>
+        <w:t xml:space="preserve">, [</w:t>
+      </w:r>
+      <w:r>
+        <w:rPr>
+          <w:rStyle w:val="StringTok"/>
+        </w:rPr>
+        <w:t xml:space="preserve">'#B14E53'</w:t>
+      </w:r>
+      <w:r>
+        <w:rPr>
+          <w:rStyle w:val="NormalTok"/>
+        </w:rPr>
+        <w:t xml:space="preserve">, </w:t>
+      </w:r>
+      <w:r>
+        <w:rPr>
+          <w:rStyle w:val="StringTok"/>
+        </w:rPr>
+        <w:t xml:space="preserve">'#78C2AD'</w:t>
+      </w:r>
+      <w:r>
+        <w:rPr>
+          <w:rStyle w:val="NormalTok"/>
+        </w:rPr>
+        <w:t xml:space="preserve">], N</w:t>
+      </w:r>
+      <w:r>
+        <w:rPr>
+          <w:rStyle w:val="OperatorTok"/>
+        </w:rPr>
+        <w:t xml:space="preserve">=</w:t>
+      </w:r>
+      <w:r>
+        <w:rPr>
+          <w:rStyle w:val="DecValTok"/>
+        </w:rPr>
+        <w:t xml:space="preserve">256</w:t>
+      </w:r>
+      <w:r>
+        <w:br/>
+      </w:r>
+      <w:r>
+        <w:rPr>
+          <w:rStyle w:val="NormalTok"/>
+        </w:rPr>
+        <w:t xml:space="preserve">)</w:t>
+      </w:r>
+      <w:r>
+        <w:br/>
+      </w:r>
+      <w:r>
+        <w:br/>
+      </w:r>
+      <w:r>
+        <w:rPr>
+          <w:rStyle w:val="CommentTok"/>
+        </w:rPr>
+        <w:t xml:space="preserve"># Create the heatmap</w:t>
+      </w:r>
+      <w:r>
+        <w:br/>
+      </w:r>
+      <w:r>
+        <w:rPr>
+          <w:rStyle w:val="NormalTok"/>
+        </w:rPr>
+        <w:t xml:space="preserve">fig </w:t>
+      </w:r>
+      <w:r>
+        <w:rPr>
+          <w:rStyle w:val="OperatorTok"/>
+        </w:rPr>
+        <w:t xml:space="preserve">=</w:t>
+      </w:r>
+      <w:r>
+        <w:rPr>
+          <w:rStyle w:val="NormalTok"/>
+        </w:rPr>
+        <w:t xml:space="preserve"> plt.figure(figsize</w:t>
+      </w:r>
+      <w:r>
+        <w:rPr>
+          <w:rStyle w:val="OperatorTok"/>
+        </w:rPr>
+        <w:t xml:space="preserve">=</w:t>
+      </w:r>
+      <w:r>
+        <w:rPr>
+          <w:rStyle w:val="NormalTok"/>
+        </w:rPr>
+        <w:t xml:space="preserve">(</w:t>
+      </w:r>
+      <w:r>
+        <w:rPr>
+          <w:rStyle w:val="DecValTok"/>
+        </w:rPr>
+        <w:t xml:space="preserve">10</w:t>
+      </w:r>
+      <w:r>
+        <w:rPr>
+          <w:rStyle w:val="NormalTok"/>
+        </w:rPr>
+        <w:t xml:space="preserve">, </w:t>
+      </w:r>
+      <w:r>
+        <w:rPr>
+          <w:rStyle w:val="DecValTok"/>
+        </w:rPr>
+        <w:t xml:space="preserve">6</w:t>
+      </w:r>
+      <w:r>
+        <w:rPr>
+          <w:rStyle w:val="NormalTok"/>
+        </w:rPr>
+        <w:t xml:space="preserve">))</w:t>
+      </w:r>
+      <w:r>
+        <w:br/>
+      </w:r>
+      <w:r>
+        <w:rPr>
+          <w:rStyle w:val="NormalTok"/>
+        </w:rPr>
+        <w:t xml:space="preserve">ax </w:t>
+      </w:r>
+      <w:r>
+        <w:rPr>
+          <w:rStyle w:val="OperatorTok"/>
+        </w:rPr>
+        <w:t xml:space="preserve">=</w:t>
+      </w:r>
+      <w:r>
+        <w:rPr>
+          <w:rStyle w:val="NormalTok"/>
+        </w:rPr>
+        <w:t xml:space="preserve"> msno.heatmap(data, cmap</w:t>
+      </w:r>
+      <w:r>
+        <w:rPr>
+          <w:rStyle w:val="OperatorTok"/>
+        </w:rPr>
+        <w:t xml:space="preserve">=</w:t>
+      </w:r>
+      <w:r>
+        <w:rPr>
+          <w:rStyle w:val="NormalTok"/>
+        </w:rPr>
+        <w:t xml:space="preserve">custom_cmap)</w:t>
+      </w:r>
+      <w:r>
+        <w:br/>
+      </w:r>
+      <w:r>
+        <w:br/>
+      </w:r>
+      <w:r>
+        <w:rPr>
+          <w:rStyle w:val="CommentTok"/>
+        </w:rPr>
+        <w:t xml:space="preserve"># Set the title</w:t>
       </w:r>
       <w:r>
         <w:br/>
@@ -2158,7 +2662,46 @@
         <w:rPr>
           <w:rStyle w:val="NormalTok"/>
         </w:rPr>
+        <w:t xml:space="preserve">, fontsize</w:t>
+      </w:r>
+      <w:r>
+        <w:rPr>
+          <w:rStyle w:val="OperatorTok"/>
+        </w:rPr>
+        <w:t xml:space="preserve">=</w:t>
+      </w:r>
+      <w:r>
+        <w:rPr>
+          <w:rStyle w:val="DecValTok"/>
+        </w:rPr>
+        <w:t xml:space="preserve">18</w:t>
+      </w:r>
+      <w:r>
+        <w:rPr>
+          <w:rStyle w:val="NormalTok"/>
+        </w:rPr>
+        <w:t xml:space="preserve">, fontweight</w:t>
+      </w:r>
+      <w:r>
+        <w:rPr>
+          <w:rStyle w:val="OperatorTok"/>
+        </w:rPr>
+        <w:t xml:space="preserve">=</w:t>
+      </w:r>
+      <w:r>
+        <w:rPr>
+          <w:rStyle w:val="StringTok"/>
+        </w:rPr>
+        <w:t xml:space="preserve">'bold'</w:t>
+      </w:r>
+      <w:r>
+        <w:rPr>
+          <w:rStyle w:val="NormalTok"/>
+        </w:rPr>
         <w:t xml:space="preserve">)</w:t>
+      </w:r>
+      <w:r>
+        <w:br/>
       </w:r>
       <w:r>
         <w:br/>
@@ -2172,19 +2715,30 @@
     </w:p>
     <w:p>
       <w:pPr>
+        <w:pStyle w:val="SourceCode"/>
+      </w:pPr>
+      <w:r>
+        <w:rPr>
+          <w:rStyle w:val="VerbatimChar"/>
+        </w:rPr>
+        <w:t xml:space="preserve">&lt;Figure size 960x576 with 0 Axes&gt;</w:t>
+      </w:r>
+    </w:p>
+    <w:p>
+      <w:pPr>
         <w:pStyle w:val="FirstParagraph"/>
       </w:pPr>
       <w:r>
         <w:drawing>
           <wp:inline>
-            <wp:extent cx="5334000" cy="3672278"/>
+            <wp:extent cx="5334000" cy="3657599"/>
             <wp:effectExtent b="0" l="0" r="0" t="0"/>
             <wp:docPr descr="" title="" id="23" name="Picture"/>
             <a:graphic>
               <a:graphicData uri="http://schemas.openxmlformats.org/drawingml/2006/picture">
                 <pic:pic>
                   <pic:nvPicPr>
-                    <pic:cNvPr descr="data_analysis_files/figure-docx/cell-5-output-1.png" id="24" name="Picture"/>
+                    <pic:cNvPr descr="data_analysis_files/figure-docx/cell-5-output-2.png" id="24" name="Picture"/>
                     <pic:cNvPicPr>
                       <a:picLocks noChangeArrowheads="1" noChangeAspect="1"/>
                     </pic:cNvPicPr>
@@ -2198,7 +2752,7 @@
                   <pic:spPr bwMode="auto">
                     <a:xfrm>
                       <a:off x="0" y="0"/>
-                      <a:ext cx="5334000" cy="3672278"/>
+                      <a:ext cx="5334000" cy="3657599"/>
                     </a:xfrm>
                     <a:prstGeom prst="rect">
                       <a:avLst/>
@@ -2352,6 +2906,150 @@
       </w:pPr>
       <w:r>
         <w:rPr>
+          <w:rStyle w:val="ImportTok"/>
+        </w:rPr>
+        <w:t xml:space="preserve">import</w:t>
+      </w:r>
+      <w:r>
+        <w:rPr>
+          <w:rStyle w:val="NormalTok"/>
+        </w:rPr>
+        <w:t xml:space="preserve"> seaborn </w:t>
+      </w:r>
+      <w:r>
+        <w:rPr>
+          <w:rStyle w:val="ImportTok"/>
+        </w:rPr>
+        <w:t xml:space="preserve">as</w:t>
+      </w:r>
+      <w:r>
+        <w:rPr>
+          <w:rStyle w:val="NormalTok"/>
+        </w:rPr>
+        <w:t xml:space="preserve"> sns</w:t>
+      </w:r>
+      <w:r>
+        <w:br/>
+      </w:r>
+      <w:r>
+        <w:rPr>
+          <w:rStyle w:val="ImportTok"/>
+        </w:rPr>
+        <w:t xml:space="preserve">import</w:t>
+      </w:r>
+      <w:r>
+        <w:rPr>
+          <w:rStyle w:val="NormalTok"/>
+        </w:rPr>
+        <w:t xml:space="preserve"> matplotlib.pyplot </w:t>
+      </w:r>
+      <w:r>
+        <w:rPr>
+          <w:rStyle w:val="ImportTok"/>
+        </w:rPr>
+        <w:t xml:space="preserve">as</w:t>
+      </w:r>
+      <w:r>
+        <w:rPr>
+          <w:rStyle w:val="NormalTok"/>
+        </w:rPr>
+        <w:t xml:space="preserve"> plt</w:t>
+      </w:r>
+      <w:r>
+        <w:br/>
+      </w:r>
+      <w:r>
+        <w:rPr>
+          <w:rStyle w:val="ImportTok"/>
+        </w:rPr>
+        <w:t xml:space="preserve">import</w:t>
+      </w:r>
+      <w:r>
+        <w:rPr>
+          <w:rStyle w:val="NormalTok"/>
+        </w:rPr>
+        <w:t xml:space="preserve"> matplotlib </w:t>
+      </w:r>
+      <w:r>
+        <w:rPr>
+          <w:rStyle w:val="ImportTok"/>
+        </w:rPr>
+        <w:t xml:space="preserve">as</w:t>
+      </w:r>
+      <w:r>
+        <w:rPr>
+          <w:rStyle w:val="NormalTok"/>
+        </w:rPr>
+        <w:t xml:space="preserve"> mpl</w:t>
+      </w:r>
+      <w:r>
+        <w:br/>
+      </w:r>
+      <w:r>
+        <w:br/>
+      </w:r>
+      <w:r>
+        <w:rPr>
+          <w:rStyle w:val="CommentTok"/>
+        </w:rPr>
+        <w:t xml:space="preserve"># Set global font family to Verdana</w:t>
+      </w:r>
+      <w:r>
+        <w:br/>
+      </w:r>
+      <w:r>
+        <w:rPr>
+          <w:rStyle w:val="NormalTok"/>
+        </w:rPr>
+        <w:t xml:space="preserve">mpl.rcParams[</w:t>
+      </w:r>
+      <w:r>
+        <w:rPr>
+          <w:rStyle w:val="StringTok"/>
+        </w:rPr>
+        <w:t xml:space="preserve">'font.family'</w:t>
+      </w:r>
+      <w:r>
+        <w:rPr>
+          <w:rStyle w:val="NormalTok"/>
+        </w:rPr>
+        <w:t xml:space="preserve">] </w:t>
+      </w:r>
+      <w:r>
+        <w:rPr>
+          <w:rStyle w:val="OperatorTok"/>
+        </w:rPr>
+        <w:t xml:space="preserve">=</w:t>
+      </w:r>
+      <w:r>
+        <w:rPr>
+          <w:rStyle w:val="NormalTok"/>
+        </w:rPr>
+        <w:t xml:space="preserve"> </w:t>
+      </w:r>
+      <w:r>
+        <w:rPr>
+          <w:rStyle w:val="StringTok"/>
+        </w:rPr>
+        <w:t xml:space="preserve">'Verdana'</w:t>
+      </w:r>
+      <w:r>
+        <w:br/>
+      </w:r>
+      <w:r>
+        <w:br/>
+      </w:r>
+      <w:r>
+        <w:rPr>
+          <w:rStyle w:val="CommentTok"/>
+        </w:rPr>
+        <w:t xml:space="preserve"># Compute posting count per industry</w:t>
+      </w:r>
+      <w:r>
+        <w:br/>
+      </w:r>
+      <w:r>
+        <w:rPr>
           <w:rStyle w:val="NormalTok"/>
         </w:rPr>
         <w:t xml:space="preserve">data[</w:t>
@@ -2390,7 +3088,7 @@
         <w:rPr>
           <w:rStyle w:val="NormalTok"/>
         </w:rPr>
-        <w:t xml:space="preserve">]. groupby(data[</w:t>
+        <w:t xml:space="preserve">].groupby(data[</w:t>
       </w:r>
       <w:r>
         <w:rPr>
@@ -2424,6 +3122,15 @@
       </w:r>
       <w:r>
         <w:rPr>
+          <w:rStyle w:val="CommentTok"/>
+        </w:rPr>
+        <w:t xml:space="preserve"># Summarize and sort top 25 industries</w:t>
+      </w:r>
+      <w:r>
+        <w:br/>
+      </w:r>
+      <w:r>
+        <w:rPr>
           <w:rStyle w:val="NormalTok"/>
         </w:rPr>
         <w:t xml:space="preserve">industry_summary </w:t>
@@ -2502,57 +3209,9 @@
       </w:r>
       <w:r>
         <w:rPr>
-          <w:rStyle w:val="ImportTok"/>
-        </w:rPr>
-        <w:t xml:space="preserve">import</w:t>
-      </w:r>
-      <w:r>
-        <w:rPr>
-          <w:rStyle w:val="NormalTok"/>
-        </w:rPr>
-        <w:t xml:space="preserve"> seaborn </w:t>
-      </w:r>
-      <w:r>
-        <w:rPr>
-          <w:rStyle w:val="ImportTok"/>
-        </w:rPr>
-        <w:t xml:space="preserve">as</w:t>
-      </w:r>
-      <w:r>
-        <w:rPr>
-          <w:rStyle w:val="NormalTok"/>
-        </w:rPr>
-        <w:t xml:space="preserve"> sns</w:t>
-      </w:r>
-      <w:r>
-        <w:br/>
-      </w:r>
-      <w:r>
-        <w:rPr>
-          <w:rStyle w:val="ImportTok"/>
-        </w:rPr>
-        <w:t xml:space="preserve">import</w:t>
-      </w:r>
-      <w:r>
-        <w:rPr>
-          <w:rStyle w:val="NormalTok"/>
-        </w:rPr>
-        <w:t xml:space="preserve"> matplotlib.pyplot </w:t>
-      </w:r>
-      <w:r>
-        <w:rPr>
-          <w:rStyle w:val="ImportTok"/>
-        </w:rPr>
-        <w:t xml:space="preserve">as</w:t>
-      </w:r>
-      <w:r>
-        <w:rPr>
-          <w:rStyle w:val="NormalTok"/>
-        </w:rPr>
-        <w:t xml:space="preserve"> plt</w:t>
-      </w:r>
-      <w:r>
-        <w:br/>
+          <w:rStyle w:val="CommentTok"/>
+        </w:rPr>
+        <w:t xml:space="preserve"># Plot</w:t>
       </w:r>
       <w:r>
         <w:br/>
@@ -2606,31 +3265,58 @@
         <w:rPr>
           <w:rStyle w:val="NormalTok"/>
         </w:rPr>
-        <w:t xml:space="preserve">sns.barplot(x</w:t>
-      </w:r>
-      <w:r>
-        <w:rPr>
-          <w:rStyle w:val="OperatorTok"/>
-        </w:rPr>
-        <w:t xml:space="preserve">=</w:t>
-      </w:r>
-      <w:r>
-        <w:rPr>
-          <w:rStyle w:val="NormalTok"/>
-        </w:rPr>
-        <w:t xml:space="preserve">industry_summary.values, y</w:t>
-      </w:r>
-      <w:r>
-        <w:rPr>
-          <w:rStyle w:val="OperatorTok"/>
-        </w:rPr>
-        <w:t xml:space="preserve">=</w:t>
-      </w:r>
-      <w:r>
-        <w:rPr>
-          <w:rStyle w:val="NormalTok"/>
-        </w:rPr>
-        <w:t xml:space="preserve">industry_summary.index, orient</w:t>
+        <w:t xml:space="preserve">sns.barplot(</w:t>
+      </w:r>
+      <w:r>
+        <w:br/>
+      </w:r>
+      <w:r>
+        <w:rPr>
+          <w:rStyle w:val="NormalTok"/>
+        </w:rPr>
+        <w:t xml:space="preserve">    x</w:t>
+      </w:r>
+      <w:r>
+        <w:rPr>
+          <w:rStyle w:val="OperatorTok"/>
+        </w:rPr>
+        <w:t xml:space="preserve">=</w:t>
+      </w:r>
+      <w:r>
+        <w:rPr>
+          <w:rStyle w:val="NormalTok"/>
+        </w:rPr>
+        <w:t xml:space="preserve">industry_summary.values,</w:t>
+      </w:r>
+      <w:r>
+        <w:br/>
+      </w:r>
+      <w:r>
+        <w:rPr>
+          <w:rStyle w:val="NormalTok"/>
+        </w:rPr>
+        <w:t xml:space="preserve">    y</w:t>
+      </w:r>
+      <w:r>
+        <w:rPr>
+          <w:rStyle w:val="OperatorTok"/>
+        </w:rPr>
+        <w:t xml:space="preserve">=</w:t>
+      </w:r>
+      <w:r>
+        <w:rPr>
+          <w:rStyle w:val="NormalTok"/>
+        </w:rPr>
+        <w:t xml:space="preserve">industry_summary.index,</w:t>
+      </w:r>
+      <w:r>
+        <w:br/>
+      </w:r>
+      <w:r>
+        <w:rPr>
+          <w:rStyle w:val="NormalTok"/>
+        </w:rPr>
+        <w:t xml:space="preserve">    orient</w:t>
       </w:r>
       <w:r>
         <w:rPr>
@@ -2648,12 +3334,54 @@
         <w:rPr>
           <w:rStyle w:val="NormalTok"/>
         </w:rPr>
+        <w:t xml:space="preserve">,</w:t>
+      </w:r>
+      <w:r>
+        <w:br/>
+      </w:r>
+      <w:r>
+        <w:rPr>
+          <w:rStyle w:val="NormalTok"/>
+        </w:rPr>
+        <w:t xml:space="preserve">    color</w:t>
+      </w:r>
+      <w:r>
+        <w:rPr>
+          <w:rStyle w:val="OperatorTok"/>
+        </w:rPr>
+        <w:t xml:space="preserve">=</w:t>
+      </w:r>
+      <w:r>
+        <w:rPr>
+          <w:rStyle w:val="StringTok"/>
+        </w:rPr>
+        <w:t xml:space="preserve">'#6CC3D5'</w:t>
+      </w:r>
+      <w:r>
+        <w:br/>
+      </w:r>
+      <w:r>
+        <w:rPr>
+          <w:rStyle w:val="NormalTok"/>
+        </w:rPr>
         <w:t xml:space="preserve">)</w:t>
       </w:r>
       <w:r>
         <w:br/>
       </w:r>
       <w:r>
+        <w:br/>
+      </w:r>
+      <w:r>
+        <w:rPr>
+          <w:rStyle w:val="CommentTok"/>
+        </w:rPr>
+        <w:t xml:space="preserve"># Title and labels with updated font sizes</w:t>
+      </w:r>
+      <w:r>
+        <w:br/>
+      </w:r>
+      <w:r>
         <w:rPr>
           <w:rStyle w:val="NormalTok"/>
         </w:rPr>
@@ -2681,7 +3409,25 @@
         <w:rPr>
           <w:rStyle w:val="DecValTok"/>
         </w:rPr>
-        <w:t xml:space="preserve">16</w:t>
+        <w:t xml:space="preserve">18</w:t>
+      </w:r>
+      <w:r>
+        <w:rPr>
+          <w:rStyle w:val="NormalTok"/>
+        </w:rPr>
+        <w:t xml:space="preserve">, fontweight</w:t>
+      </w:r>
+      <w:r>
+        <w:rPr>
+          <w:rStyle w:val="OperatorTok"/>
+        </w:rPr>
+        <w:t xml:space="preserve">=</w:t>
+      </w:r>
+      <w:r>
+        <w:rPr>
+          <w:rStyle w:val="StringTok"/>
+        </w:rPr>
+        <w:t xml:space="preserve">'bold'</w:t>
       </w:r>
       <w:r>
         <w:rPr>
@@ -2738,7 +3484,7 @@
         <w:rPr>
           <w:rStyle w:val="DecValTok"/>
         </w:rPr>
-        <w:t xml:space="preserve">12</w:t>
+        <w:t xml:space="preserve">14</w:t>
       </w:r>
       <w:r>
         <w:rPr>
@@ -2777,13 +3523,16 @@
         <w:rPr>
           <w:rStyle w:val="DecValTok"/>
         </w:rPr>
-        <w:t xml:space="preserve">12</w:t>
+        <w:t xml:space="preserve">14</w:t>
       </w:r>
       <w:r>
         <w:rPr>
           <w:rStyle w:val="NormalTok"/>
         </w:rPr>
         <w:t xml:space="preserve">)</w:t>
+      </w:r>
+      <w:r>
+        <w:br/>
       </w:r>
       <w:r>
         <w:br/>
@@ -2811,7 +3560,7 @@
       <w:r>
         <w:drawing>
           <wp:inline>
-            <wp:extent cx="5334000" cy="4437215"/>
+            <wp:extent cx="5334000" cy="4077662"/>
             <wp:effectExtent b="0" l="0" r="0" t="0"/>
             <wp:docPr descr="" title="" id="28" name="Picture"/>
             <a:graphic>
@@ -2832,7 +3581,7 @@
                   <pic:spPr bwMode="auto">
                     <a:xfrm>
                       <a:off x="0" y="0"/>
-                      <a:ext cx="5334000" cy="4437215"/>
+                      <a:ext cx="5334000" cy="4077662"/>
                     </a:xfrm>
                     <a:prstGeom prst="rect">
                       <a:avLst/>
@@ -2867,6 +3616,150 @@
       </w:pPr>
       <w:r>
         <w:rPr>
+          <w:rStyle w:val="ImportTok"/>
+        </w:rPr>
+        <w:t xml:space="preserve">import</w:t>
+      </w:r>
+      <w:r>
+        <w:rPr>
+          <w:rStyle w:val="NormalTok"/>
+        </w:rPr>
+        <w:t xml:space="preserve"> seaborn </w:t>
+      </w:r>
+      <w:r>
+        <w:rPr>
+          <w:rStyle w:val="ImportTok"/>
+        </w:rPr>
+        <w:t xml:space="preserve">as</w:t>
+      </w:r>
+      <w:r>
+        <w:rPr>
+          <w:rStyle w:val="NormalTok"/>
+        </w:rPr>
+        <w:t xml:space="preserve"> sns</w:t>
+      </w:r>
+      <w:r>
+        <w:br/>
+      </w:r>
+      <w:r>
+        <w:rPr>
+          <w:rStyle w:val="ImportTok"/>
+        </w:rPr>
+        <w:t xml:space="preserve">import</w:t>
+      </w:r>
+      <w:r>
+        <w:rPr>
+          <w:rStyle w:val="NormalTok"/>
+        </w:rPr>
+        <w:t xml:space="preserve"> matplotlib.pyplot </w:t>
+      </w:r>
+      <w:r>
+        <w:rPr>
+          <w:rStyle w:val="ImportTok"/>
+        </w:rPr>
+        <w:t xml:space="preserve">as</w:t>
+      </w:r>
+      <w:r>
+        <w:rPr>
+          <w:rStyle w:val="NormalTok"/>
+        </w:rPr>
+        <w:t xml:space="preserve"> plt</w:t>
+      </w:r>
+      <w:r>
+        <w:br/>
+      </w:r>
+      <w:r>
+        <w:rPr>
+          <w:rStyle w:val="ImportTok"/>
+        </w:rPr>
+        <w:t xml:space="preserve">import</w:t>
+      </w:r>
+      <w:r>
+        <w:rPr>
+          <w:rStyle w:val="NormalTok"/>
+        </w:rPr>
+        <w:t xml:space="preserve"> matplotlib </w:t>
+      </w:r>
+      <w:r>
+        <w:rPr>
+          <w:rStyle w:val="ImportTok"/>
+        </w:rPr>
+        <w:t xml:space="preserve">as</w:t>
+      </w:r>
+      <w:r>
+        <w:rPr>
+          <w:rStyle w:val="NormalTok"/>
+        </w:rPr>
+        <w:t xml:space="preserve"> mpl</w:t>
+      </w:r>
+      <w:r>
+        <w:br/>
+      </w:r>
+      <w:r>
+        <w:br/>
+      </w:r>
+      <w:r>
+        <w:rPr>
+          <w:rStyle w:val="CommentTok"/>
+        </w:rPr>
+        <w:t xml:space="preserve"># Set global font family to Verdana</w:t>
+      </w:r>
+      <w:r>
+        <w:br/>
+      </w:r>
+      <w:r>
+        <w:rPr>
+          <w:rStyle w:val="NormalTok"/>
+        </w:rPr>
+        <w:t xml:space="preserve">mpl.rcParams[</w:t>
+      </w:r>
+      <w:r>
+        <w:rPr>
+          <w:rStyle w:val="StringTok"/>
+        </w:rPr>
+        <w:t xml:space="preserve">'font.family'</w:t>
+      </w:r>
+      <w:r>
+        <w:rPr>
+          <w:rStyle w:val="NormalTok"/>
+        </w:rPr>
+        <w:t xml:space="preserve">] </w:t>
+      </w:r>
+      <w:r>
+        <w:rPr>
+          <w:rStyle w:val="OperatorTok"/>
+        </w:rPr>
+        <w:t xml:space="preserve">=</w:t>
+      </w:r>
+      <w:r>
+        <w:rPr>
+          <w:rStyle w:val="NormalTok"/>
+        </w:rPr>
+        <w:t xml:space="preserve"> </w:t>
+      </w:r>
+      <w:r>
+        <w:rPr>
+          <w:rStyle w:val="StringTok"/>
+        </w:rPr>
+        <w:t xml:space="preserve">'Verdana'</w:t>
+      </w:r>
+      <w:r>
+        <w:br/>
+      </w:r>
+      <w:r>
+        <w:br/>
+      </w:r>
+      <w:r>
+        <w:rPr>
+          <w:rStyle w:val="CommentTok"/>
+        </w:rPr>
+        <w:t xml:space="preserve"># Calculate average industry salary</w:t>
+      </w:r>
+      <w:r>
+        <w:br/>
+      </w:r>
+      <w:r>
+        <w:rPr>
           <w:rStyle w:val="NormalTok"/>
         </w:rPr>
         <w:t xml:space="preserve">data[</w:t>
@@ -2905,7 +3798,7 @@
         <w:rPr>
           <w:rStyle w:val="NormalTok"/>
         </w:rPr>
-        <w:t xml:space="preserve">]. groupby(data[</w:t>
+        <w:t xml:space="preserve">].groupby(data[</w:t>
       </w:r>
       <w:r>
         <w:rPr>
@@ -2951,6 +3844,15 @@
       </w:r>
       <w:r>
         <w:rPr>
+          <w:rStyle w:val="CommentTok"/>
+        </w:rPr>
+        <w:t xml:space="preserve"># Get top 40 industries by average salary</w:t>
+      </w:r>
+      <w:r>
+        <w:br/>
+      </w:r>
+      <w:r>
+        <w:rPr>
           <w:rStyle w:val="NormalTok"/>
         </w:rPr>
         <w:t xml:space="preserve">top_40_industries </w:t>
@@ -3062,6 +3964,15 @@
       </w:r>
       <w:r>
         <w:rPr>
+          <w:rStyle w:val="CommentTok"/>
+        </w:rPr>
+        <w:t xml:space="preserve"># Create figure with taller height</w:t>
+      </w:r>
+      <w:r>
+        <w:br/>
+      </w:r>
+      <w:r>
+        <w:rPr>
           <w:rStyle w:val="NormalTok"/>
         </w:rPr>
         <w:t xml:space="preserve">plt.figure(figsize</w:t>
@@ -3094,34 +4005,70 @@
         <w:rPr>
           <w:rStyle w:val="DecValTok"/>
         </w:rPr>
-        <w:t xml:space="preserve">10</w:t>
-      </w:r>
-      <w:r>
-        <w:rPr>
-          <w:rStyle w:val="NormalTok"/>
-        </w:rPr>
-        <w:t xml:space="preserve">))</w:t>
-      </w:r>
-      <w:r>
-        <w:br/>
-      </w:r>
-      <w:r>
-        <w:rPr>
-          <w:rStyle w:val="NormalTok"/>
-        </w:rPr>
-        <w:t xml:space="preserve">sns.boxplot(data</w:t>
-      </w:r>
-      <w:r>
-        <w:rPr>
-          <w:rStyle w:val="OperatorTok"/>
-        </w:rPr>
-        <w:t xml:space="preserve">=</w:t>
-      </w:r>
-      <w:r>
-        <w:rPr>
-          <w:rStyle w:val="NormalTok"/>
-        </w:rPr>
-        <w:t xml:space="preserve">filtered_data, x</w:t>
+        <w:t xml:space="preserve">14</w:t>
+      </w:r>
+      <w:r>
+        <w:rPr>
+          <w:rStyle w:val="NormalTok"/>
+        </w:rPr>
+        <w:t xml:space="preserve">))  </w:t>
+      </w:r>
+      <w:r>
+        <w:rPr>
+          <w:rStyle w:val="CommentTok"/>
+        </w:rPr>
+        <w:t xml:space="preserve"># Increased height from 10 to 14</w:t>
+      </w:r>
+      <w:r>
+        <w:br/>
+      </w:r>
+      <w:r>
+        <w:br/>
+      </w:r>
+      <w:r>
+        <w:rPr>
+          <w:rStyle w:val="CommentTok"/>
+        </w:rPr>
+        <w:t xml:space="preserve"># Create boxplot with custom color</w:t>
+      </w:r>
+      <w:r>
+        <w:br/>
+      </w:r>
+      <w:r>
+        <w:rPr>
+          <w:rStyle w:val="NormalTok"/>
+        </w:rPr>
+        <w:t xml:space="preserve">sns.boxplot(</w:t>
+      </w:r>
+      <w:r>
+        <w:br/>
+      </w:r>
+      <w:r>
+        <w:rPr>
+          <w:rStyle w:val="NormalTok"/>
+        </w:rPr>
+        <w:t xml:space="preserve">    data</w:t>
+      </w:r>
+      <w:r>
+        <w:rPr>
+          <w:rStyle w:val="OperatorTok"/>
+        </w:rPr>
+        <w:t xml:space="preserve">=</w:t>
+      </w:r>
+      <w:r>
+        <w:rPr>
+          <w:rStyle w:val="NormalTok"/>
+        </w:rPr>
+        <w:t xml:space="preserve">filtered_data,</w:t>
+      </w:r>
+      <w:r>
+        <w:br/>
+      </w:r>
+      <w:r>
+        <w:rPr>
+          <w:rStyle w:val="NormalTok"/>
+        </w:rPr>
+        <w:t xml:space="preserve">    x</w:t>
       </w:r>
       <w:r>
         <w:rPr>
@@ -3139,7 +4086,16 @@
         <w:rPr>
           <w:rStyle w:val="NormalTok"/>
         </w:rPr>
-        <w:t xml:space="preserve">, y</w:t>
+        <w:t xml:space="preserve">,</w:t>
+      </w:r>
+      <w:r>
+        <w:br/>
+      </w:r>
+      <w:r>
+        <w:rPr>
+          <w:rStyle w:val="NormalTok"/>
+        </w:rPr>
+        <w:t xml:space="preserve">    y</w:t>
       </w:r>
       <w:r>
         <w:rPr>
@@ -3157,28 +4113,82 @@
         <w:rPr>
           <w:rStyle w:val="NormalTok"/>
         </w:rPr>
-        <w:t xml:space="preserve">, </w:t>
-      </w:r>
-      <w:r>
-        <w:br/>
-      </w:r>
-      <w:r>
-        <w:rPr>
-          <w:rStyle w:val="NormalTok"/>
-        </w:rPr>
-        <w:t xml:space="preserve">            order</w:t>
-      </w:r>
-      <w:r>
-        <w:rPr>
-          <w:rStyle w:val="OperatorTok"/>
-        </w:rPr>
-        <w:t xml:space="preserve">=</w:t>
-      </w:r>
-      <w:r>
-        <w:rPr>
-          <w:rStyle w:val="NormalTok"/>
-        </w:rPr>
-        <w:t xml:space="preserve">top_40_industries)</w:t>
+        <w:t xml:space="preserve">,</w:t>
+      </w:r>
+      <w:r>
+        <w:br/>
+      </w:r>
+      <w:r>
+        <w:rPr>
+          <w:rStyle w:val="NormalTok"/>
+        </w:rPr>
+        <w:t xml:space="preserve">    order</w:t>
+      </w:r>
+      <w:r>
+        <w:rPr>
+          <w:rStyle w:val="OperatorTok"/>
+        </w:rPr>
+        <w:t xml:space="preserve">=</w:t>
+      </w:r>
+      <w:r>
+        <w:rPr>
+          <w:rStyle w:val="NormalTok"/>
+        </w:rPr>
+        <w:t xml:space="preserve">top_40_industries,</w:t>
+      </w:r>
+      <w:r>
+        <w:br/>
+      </w:r>
+      <w:r>
+        <w:rPr>
+          <w:rStyle w:val="NormalTok"/>
+        </w:rPr>
+        <w:t xml:space="preserve">    color</w:t>
+      </w:r>
+      <w:r>
+        <w:rPr>
+          <w:rStyle w:val="OperatorTok"/>
+        </w:rPr>
+        <w:t xml:space="preserve">=</w:t>
+      </w:r>
+      <w:r>
+        <w:rPr>
+          <w:rStyle w:val="StringTok"/>
+        </w:rPr>
+        <w:t xml:space="preserve">'#F3969A'</w:t>
+      </w:r>
+      <w:r>
+        <w:rPr>
+          <w:rStyle w:val="NormalTok"/>
+        </w:rPr>
+        <w:t xml:space="preserve">  </w:t>
+      </w:r>
+      <w:r>
+        <w:rPr>
+          <w:rStyle w:val="CommentTok"/>
+        </w:rPr>
+        <w:t xml:space="preserve"># Custom box color</w:t>
+      </w:r>
+      <w:r>
+        <w:br/>
+      </w:r>
+      <w:r>
+        <w:rPr>
+          <w:rStyle w:val="NormalTok"/>
+        </w:rPr>
+        <w:t xml:space="preserve">)</w:t>
+      </w:r>
+      <w:r>
+        <w:br/>
+      </w:r>
+      <w:r>
+        <w:br/>
+      </w:r>
+      <w:r>
+        <w:rPr>
+          <w:rStyle w:val="CommentTok"/>
+        </w:rPr>
+        <w:t xml:space="preserve"># Title and labels with updated font sizes</w:t>
       </w:r>
       <w:r>
         <w:br/>
@@ -3211,7 +4221,25 @@
         <w:rPr>
           <w:rStyle w:val="DecValTok"/>
         </w:rPr>
-        <w:t xml:space="preserve">16</w:t>
+        <w:t xml:space="preserve">18</w:t>
+      </w:r>
+      <w:r>
+        <w:rPr>
+          <w:rStyle w:val="NormalTok"/>
+        </w:rPr>
+        <w:t xml:space="preserve">, fontweight</w:t>
+      </w:r>
+      <w:r>
+        <w:rPr>
+          <w:rStyle w:val="OperatorTok"/>
+        </w:rPr>
+        <w:t xml:space="preserve">=</w:t>
+      </w:r>
+      <w:r>
+        <w:rPr>
+          <w:rStyle w:val="StringTok"/>
+        </w:rPr>
+        <w:t xml:space="preserve">'bold'</w:t>
       </w:r>
       <w:r>
         <w:rPr>
@@ -3268,7 +4296,7 @@
         <w:rPr>
           <w:rStyle w:val="DecValTok"/>
         </w:rPr>
-        <w:t xml:space="preserve">12</w:t>
+        <w:t xml:space="preserve">14</w:t>
       </w:r>
       <w:r>
         <w:rPr>
@@ -3307,7 +4335,7 @@
         <w:rPr>
           <w:rStyle w:val="DecValTok"/>
         </w:rPr>
-        <w:t xml:space="preserve">12</w:t>
+        <w:t xml:space="preserve">14</w:t>
       </w:r>
       <w:r>
         <w:rPr>
@@ -3319,6 +4347,18 @@
         <w:br/>
       </w:r>
       <w:r>
+        <w:br/>
+      </w:r>
+      <w:r>
+        <w:rPr>
+          <w:rStyle w:val="CommentTok"/>
+        </w:rPr>
+        <w:t xml:space="preserve"># Rotate x-tick labels for readability</w:t>
+      </w:r>
+      <w:r>
+        <w:br/>
+      </w:r>
+      <w:r>
         <w:rPr>
           <w:rStyle w:val="NormalTok"/>
         </w:rPr>
@@ -3359,6 +4399,9 @@
           <w:rStyle w:val="NormalTok"/>
         </w:rPr>
         <w:t xml:space="preserve">)</w:t>
+      </w:r>
+      <w:r>
+        <w:br/>
       </w:r>
       <w:r>
         <w:br/>
@@ -3386,7 +4429,7 @@
       <w:r>
         <w:drawing>
           <wp:inline>
-            <wp:extent cx="5334000" cy="2655817"/>
+            <wp:extent cx="5334000" cy="3717210"/>
             <wp:effectExtent b="0" l="0" r="0" t="0"/>
             <wp:docPr descr="" title="" id="32" name="Picture"/>
             <a:graphic>
@@ -3407,7 +4450,7 @@
                   <pic:spPr bwMode="auto">
                     <a:xfrm>
                       <a:off x="0" y="0"/>
-                      <a:ext cx="5334000" cy="2655817"/>
+                      <a:ext cx="5334000" cy="3717210"/>
                     </a:xfrm>
                     <a:prstGeom prst="rect">
                       <a:avLst/>
@@ -3442,6 +4485,282 @@
       </w:pPr>
       <w:r>
         <w:rPr>
+          <w:rStyle w:val="ImportTok"/>
+        </w:rPr>
+        <w:t xml:space="preserve">import</w:t>
+      </w:r>
+      <w:r>
+        <w:rPr>
+          <w:rStyle w:val="NormalTok"/>
+        </w:rPr>
+        <w:t xml:space="preserve"> matplotlib.pyplot </w:t>
+      </w:r>
+      <w:r>
+        <w:rPr>
+          <w:rStyle w:val="ImportTok"/>
+        </w:rPr>
+        <w:t xml:space="preserve">as</w:t>
+      </w:r>
+      <w:r>
+        <w:rPr>
+          <w:rStyle w:val="NormalTok"/>
+        </w:rPr>
+        <w:t xml:space="preserve"> plt</w:t>
+      </w:r>
+      <w:r>
+        <w:br/>
+      </w:r>
+      <w:r>
+        <w:rPr>
+          <w:rStyle w:val="ImportTok"/>
+        </w:rPr>
+        <w:t xml:space="preserve">import</w:t>
+      </w:r>
+      <w:r>
+        <w:rPr>
+          <w:rStyle w:val="NormalTok"/>
+        </w:rPr>
+        <w:t xml:space="preserve"> matplotlib </w:t>
+      </w:r>
+      <w:r>
+        <w:rPr>
+          <w:rStyle w:val="ImportTok"/>
+        </w:rPr>
+        <w:t xml:space="preserve">as</w:t>
+      </w:r>
+      <w:r>
+        <w:rPr>
+          <w:rStyle w:val="NormalTok"/>
+        </w:rPr>
+        <w:t xml:space="preserve"> mpl</w:t>
+      </w:r>
+      <w:r>
+        <w:br/>
+      </w:r>
+      <w:r>
+        <w:br/>
+      </w:r>
+      <w:r>
+        <w:rPr>
+          <w:rStyle w:val="CommentTok"/>
+        </w:rPr>
+        <w:t xml:space="preserve"># Set global font family to Verdana</w:t>
+      </w:r>
+      <w:r>
+        <w:br/>
+      </w:r>
+      <w:r>
+        <w:rPr>
+          <w:rStyle w:val="NormalTok"/>
+        </w:rPr>
+        <w:t xml:space="preserve">mpl.rcParams[</w:t>
+      </w:r>
+      <w:r>
+        <w:rPr>
+          <w:rStyle w:val="StringTok"/>
+        </w:rPr>
+        <w:t xml:space="preserve">'font.family'</w:t>
+      </w:r>
+      <w:r>
+        <w:rPr>
+          <w:rStyle w:val="NormalTok"/>
+        </w:rPr>
+        <w:t xml:space="preserve">] </w:t>
+      </w:r>
+      <w:r>
+        <w:rPr>
+          <w:rStyle w:val="OperatorTok"/>
+        </w:rPr>
+        <w:t xml:space="preserve">=</w:t>
+      </w:r>
+      <w:r>
+        <w:rPr>
+          <w:rStyle w:val="NormalTok"/>
+        </w:rPr>
+        <w:t xml:space="preserve"> </w:t>
+      </w:r>
+      <w:r>
+        <w:rPr>
+          <w:rStyle w:val="StringTok"/>
+        </w:rPr>
+        <w:t xml:space="preserve">'Verdana'</w:t>
+      </w:r>
+      <w:r>
+        <w:br/>
+      </w:r>
+      <w:r>
+        <w:br/>
+      </w:r>
+      <w:r>
+        <w:rPr>
+          <w:rStyle w:val="CommentTok"/>
+        </w:rPr>
+        <w:t xml:space="preserve"># Clean and group remote types</w:t>
+      </w:r>
+      <w:r>
+        <w:br/>
+      </w:r>
+      <w:r>
+        <w:rPr>
+          <w:rStyle w:val="NormalTok"/>
+        </w:rPr>
+        <w:t xml:space="preserve">remote_grouped </w:t>
+      </w:r>
+      <w:r>
+        <w:rPr>
+          <w:rStyle w:val="OperatorTok"/>
+        </w:rPr>
+        <w:t xml:space="preserve">=</w:t>
+      </w:r>
+      <w:r>
+        <w:rPr>
+          <w:rStyle w:val="NormalTok"/>
+        </w:rPr>
+        <w:t xml:space="preserve"> data[</w:t>
+      </w:r>
+      <w:r>
+        <w:rPr>
+          <w:rStyle w:val="StringTok"/>
+        </w:rPr>
+        <w:t xml:space="preserve">"REMOTE_TYPE_NAME"</w:t>
+      </w:r>
+      <w:r>
+        <w:rPr>
+          <w:rStyle w:val="NormalTok"/>
+        </w:rPr>
+        <w:t xml:space="preserve">].fillna(</w:t>
+      </w:r>
+      <w:r>
+        <w:rPr>
+          <w:rStyle w:val="StringTok"/>
+        </w:rPr>
+        <w:t xml:space="preserve">"Onsite"</w:t>
+      </w:r>
+      <w:r>
+        <w:rPr>
+          <w:rStyle w:val="NormalTok"/>
+        </w:rPr>
+        <w:t xml:space="preserve">).replace({</w:t>
+      </w:r>
+      <w:r>
+        <w:br/>
+      </w:r>
+      <w:r>
+        <w:rPr>
+          <w:rStyle w:val="NormalTok"/>
+        </w:rPr>
+        <w:t xml:space="preserve">    </w:t>
+      </w:r>
+      <w:r>
+        <w:rPr>
+          <w:rStyle w:val="StringTok"/>
+        </w:rPr>
+        <w:t xml:space="preserve">"[None]"</w:t>
+      </w:r>
+      <w:r>
+        <w:rPr>
+          <w:rStyle w:val="NormalTok"/>
+        </w:rPr>
+        <w:t xml:space="preserve">: </w:t>
+      </w:r>
+      <w:r>
+        <w:rPr>
+          <w:rStyle w:val="StringTok"/>
+        </w:rPr>
+        <w:t xml:space="preserve">"Onsite"</w:t>
+      </w:r>
+      <w:r>
+        <w:rPr>
+          <w:rStyle w:val="NormalTok"/>
+        </w:rPr>
+        <w:t xml:space="preserve">, </w:t>
+      </w:r>
+      <w:r>
+        <w:br/>
+      </w:r>
+      <w:r>
+        <w:rPr>
+          <w:rStyle w:val="NormalTok"/>
+        </w:rPr>
+        <w:t xml:space="preserve">    </w:t>
+      </w:r>
+      <w:r>
+        <w:rPr>
+          <w:rStyle w:val="StringTok"/>
+        </w:rPr>
+        <w:t xml:space="preserve">"Not Remote"</w:t>
+      </w:r>
+      <w:r>
+        <w:rPr>
+          <w:rStyle w:val="NormalTok"/>
+        </w:rPr>
+        <w:t xml:space="preserve">: </w:t>
+      </w:r>
+      <w:r>
+        <w:rPr>
+          <w:rStyle w:val="StringTok"/>
+        </w:rPr>
+        <w:t xml:space="preserve">"Onsite"</w:t>
+      </w:r>
+      <w:r>
+        <w:rPr>
+          <w:rStyle w:val="NormalTok"/>
+        </w:rPr>
+        <w:t xml:space="preserve">,</w:t>
+      </w:r>
+      <w:r>
+        <w:br/>
+      </w:r>
+      <w:r>
+        <w:rPr>
+          <w:rStyle w:val="NormalTok"/>
+        </w:rPr>
+        <w:t xml:space="preserve">    </w:t>
+      </w:r>
+      <w:r>
+        <w:rPr>
+          <w:rStyle w:val="StringTok"/>
+        </w:rPr>
+        <w:t xml:space="preserve">"None"</w:t>
+      </w:r>
+      <w:r>
+        <w:rPr>
+          <w:rStyle w:val="NormalTok"/>
+        </w:rPr>
+        <w:t xml:space="preserve">: </w:t>
+      </w:r>
+      <w:r>
+        <w:rPr>
+          <w:rStyle w:val="StringTok"/>
+        </w:rPr>
+        <w:t xml:space="preserve">"Onsite"</w:t>
+      </w:r>
+      <w:r>
+        <w:br/>
+      </w:r>
+      <w:r>
+        <w:rPr>
+          <w:rStyle w:val="NormalTok"/>
+        </w:rPr>
+        <w:t xml:space="preserve">})</w:t>
+      </w:r>
+      <w:r>
+        <w:br/>
+      </w:r>
+      <w:r>
+        <w:br/>
+      </w:r>
+      <w:r>
+        <w:rPr>
+          <w:rStyle w:val="CommentTok"/>
+        </w:rPr>
+        <w:t xml:space="preserve"># Count values</w:t>
+      </w:r>
+      <w:r>
+        <w:br/>
+      </w:r>
+      <w:r>
+        <w:rPr>
           <w:rStyle w:val="NormalTok"/>
         </w:rPr>
         <w:t xml:space="preserve">remote_counts </w:t>
@@ -3456,22 +4775,223 @@
         <w:rPr>
           <w:rStyle w:val="NormalTok"/>
         </w:rPr>
-        <w:t xml:space="preserve"> data[</w:t>
-      </w:r>
-      <w:r>
-        <w:rPr>
-          <w:rStyle w:val="StringTok"/>
-        </w:rPr>
-        <w:t xml:space="preserve">"REMOTE_TYPE_NAME"</w:t>
-      </w:r>
-      <w:r>
-        <w:rPr>
-          <w:rStyle w:val="NormalTok"/>
-        </w:rPr>
-        <w:t xml:space="preserve">].value_counts()</w:t>
-      </w:r>
-      <w:r>
-        <w:br/>
+        <w:t xml:space="preserve"> remote_grouped.value_counts()</w:t>
+      </w:r>
+      <w:r>
+        <w:br/>
+      </w:r>
+      <w:r>
+        <w:br/>
+      </w:r>
+      <w:r>
+        <w:rPr>
+          <w:rStyle w:val="CommentTok"/>
+        </w:rPr>
+        <w:t xml:space="preserve"># Define colors matching labels (make sure the order matches remote_counts.index)</w:t>
+      </w:r>
+      <w:r>
+        <w:br/>
+      </w:r>
+      <w:r>
+        <w:rPr>
+          <w:rStyle w:val="NormalTok"/>
+        </w:rPr>
+        <w:t xml:space="preserve">color_map </w:t>
+      </w:r>
+      <w:r>
+        <w:rPr>
+          <w:rStyle w:val="OperatorTok"/>
+        </w:rPr>
+        <w:t xml:space="preserve">=</w:t>
+      </w:r>
+      <w:r>
+        <w:rPr>
+          <w:rStyle w:val="NormalTok"/>
+        </w:rPr>
+        <w:t xml:space="preserve"> {</w:t>
+      </w:r>
+      <w:r>
+        <w:br/>
+      </w:r>
+      <w:r>
+        <w:rPr>
+          <w:rStyle w:val="NormalTok"/>
+        </w:rPr>
+        <w:t xml:space="preserve">    </w:t>
+      </w:r>
+      <w:r>
+        <w:rPr>
+          <w:rStyle w:val="StringTok"/>
+        </w:rPr>
+        <w:t xml:space="preserve">"Onsite"</w:t>
+      </w:r>
+      <w:r>
+        <w:rPr>
+          <w:rStyle w:val="NormalTok"/>
+        </w:rPr>
+        <w:t xml:space="preserve">: </w:t>
+      </w:r>
+      <w:r>
+        <w:rPr>
+          <w:rStyle w:val="StringTok"/>
+        </w:rPr>
+        <w:t xml:space="preserve">"#297C8A"</w:t>
+      </w:r>
+      <w:r>
+        <w:rPr>
+          <w:rStyle w:val="NormalTok"/>
+        </w:rPr>
+        <w:t xml:space="preserve">,</w:t>
+      </w:r>
+      <w:r>
+        <w:br/>
+      </w:r>
+      <w:r>
+        <w:rPr>
+          <w:rStyle w:val="NormalTok"/>
+        </w:rPr>
+        <w:t xml:space="preserve">    </w:t>
+      </w:r>
+      <w:r>
+        <w:rPr>
+          <w:rStyle w:val="StringTok"/>
+        </w:rPr>
+        <w:t xml:space="preserve">"Hybrid Remote"</w:t>
+      </w:r>
+      <w:r>
+        <w:rPr>
+          <w:rStyle w:val="NormalTok"/>
+        </w:rPr>
+        <w:t xml:space="preserve">: </w:t>
+      </w:r>
+      <w:r>
+        <w:rPr>
+          <w:rStyle w:val="StringTok"/>
+        </w:rPr>
+        <w:t xml:space="preserve">"#78C2AD"</w:t>
+      </w:r>
+      <w:r>
+        <w:rPr>
+          <w:rStyle w:val="NormalTok"/>
+        </w:rPr>
+        <w:t xml:space="preserve">,</w:t>
+      </w:r>
+      <w:r>
+        <w:br/>
+      </w:r>
+      <w:r>
+        <w:rPr>
+          <w:rStyle w:val="NormalTok"/>
+        </w:rPr>
+        <w:t xml:space="preserve">    </w:t>
+      </w:r>
+      <w:r>
+        <w:rPr>
+          <w:rStyle w:val="StringTok"/>
+        </w:rPr>
+        <w:t xml:space="preserve">"Remote"</w:t>
+      </w:r>
+      <w:r>
+        <w:rPr>
+          <w:rStyle w:val="NormalTok"/>
+        </w:rPr>
+        <w:t xml:space="preserve">: </w:t>
+      </w:r>
+      <w:r>
+        <w:rPr>
+          <w:rStyle w:val="StringTok"/>
+        </w:rPr>
+        <w:t xml:space="preserve">"#F3969A"</w:t>
+      </w:r>
+      <w:r>
+        <w:br/>
+      </w:r>
+      <w:r>
+        <w:rPr>
+          <w:rStyle w:val="NormalTok"/>
+        </w:rPr>
+        <w:t xml:space="preserve">}</w:t>
+      </w:r>
+      <w:r>
+        <w:br/>
+      </w:r>
+      <w:r>
+        <w:br/>
+      </w:r>
+      <w:r>
+        <w:rPr>
+          <w:rStyle w:val="CommentTok"/>
+        </w:rPr>
+        <w:t xml:space="preserve"># Get colors for the pie chart slices in the correct order, fallback to gray if missing</w:t>
+      </w:r>
+      <w:r>
+        <w:br/>
+      </w:r>
+      <w:r>
+        <w:rPr>
+          <w:rStyle w:val="NormalTok"/>
+        </w:rPr>
+        <w:t xml:space="preserve">colors </w:t>
+      </w:r>
+      <w:r>
+        <w:rPr>
+          <w:rStyle w:val="OperatorTok"/>
+        </w:rPr>
+        <w:t xml:space="preserve">=</w:t>
+      </w:r>
+      <w:r>
+        <w:rPr>
+          <w:rStyle w:val="NormalTok"/>
+        </w:rPr>
+        <w:t xml:space="preserve"> [color_map.get(label, </w:t>
+      </w:r>
+      <w:r>
+        <w:rPr>
+          <w:rStyle w:val="StringTok"/>
+        </w:rPr>
+        <w:t xml:space="preserve">"#cccccc"</w:t>
+      </w:r>
+      <w:r>
+        <w:rPr>
+          <w:rStyle w:val="NormalTok"/>
+        </w:rPr>
+        <w:t xml:space="preserve">) </w:t>
+      </w:r>
+      <w:r>
+        <w:rPr>
+          <w:rStyle w:val="ControlFlowTok"/>
+        </w:rPr>
+        <w:t xml:space="preserve">for</w:t>
+      </w:r>
+      <w:r>
+        <w:rPr>
+          <w:rStyle w:val="NormalTok"/>
+        </w:rPr>
+        <w:t xml:space="preserve"> label </w:t>
+      </w:r>
+      <w:r>
+        <w:rPr>
+          <w:rStyle w:val="KeywordTok"/>
+        </w:rPr>
+        <w:t xml:space="preserve">in</w:t>
+      </w:r>
+      <w:r>
+        <w:rPr>
+          <w:rStyle w:val="NormalTok"/>
+        </w:rPr>
+        <w:t xml:space="preserve"> remote_counts.index]</w:t>
+      </w:r>
+      <w:r>
+        <w:br/>
+      </w:r>
+      <w:r>
+        <w:br/>
+      </w:r>
+      <w:r>
+        <w:rPr>
+          <w:rStyle w:val="CommentTok"/>
+        </w:rPr>
+        <w:t xml:space="preserve"># Plot pie chart</w:t>
       </w:r>
       <w:r>
         <w:br/>
@@ -3525,19 +5045,58 @@
         <w:rPr>
           <w:rStyle w:val="NormalTok"/>
         </w:rPr>
-        <w:t xml:space="preserve">plt.pie(remote_counts.values, labels</w:t>
-      </w:r>
-      <w:r>
-        <w:rPr>
-          <w:rStyle w:val="OperatorTok"/>
-        </w:rPr>
-        <w:t xml:space="preserve">=</w:t>
-      </w:r>
-      <w:r>
-        <w:rPr>
-          <w:rStyle w:val="NormalTok"/>
-        </w:rPr>
-        <w:t xml:space="preserve">remote_counts.index, autopct</w:t>
+        <w:t xml:space="preserve">wedges, texts, autotexts </w:t>
+      </w:r>
+      <w:r>
+        <w:rPr>
+          <w:rStyle w:val="OperatorTok"/>
+        </w:rPr>
+        <w:t xml:space="preserve">=</w:t>
+      </w:r>
+      <w:r>
+        <w:rPr>
+          <w:rStyle w:val="NormalTok"/>
+        </w:rPr>
+        <w:t xml:space="preserve"> plt.pie(</w:t>
+      </w:r>
+      <w:r>
+        <w:br/>
+      </w:r>
+      <w:r>
+        <w:rPr>
+          <w:rStyle w:val="NormalTok"/>
+        </w:rPr>
+        <w:t xml:space="preserve">    remote_counts.values,</w:t>
+      </w:r>
+      <w:r>
+        <w:br/>
+      </w:r>
+      <w:r>
+        <w:rPr>
+          <w:rStyle w:val="NormalTok"/>
+        </w:rPr>
+        <w:t xml:space="preserve">    labels</w:t>
+      </w:r>
+      <w:r>
+        <w:rPr>
+          <w:rStyle w:val="OperatorTok"/>
+        </w:rPr>
+        <w:t xml:space="preserve">=</w:t>
+      </w:r>
+      <w:r>
+        <w:rPr>
+          <w:rStyle w:val="NormalTok"/>
+        </w:rPr>
+        <w:t xml:space="preserve">remote_counts.index,</w:t>
+      </w:r>
+      <w:r>
+        <w:br/>
+      </w:r>
+      <w:r>
+        <w:rPr>
+          <w:rStyle w:val="NormalTok"/>
+        </w:rPr>
+        <w:t xml:space="preserve">    autopct</w:t>
       </w:r>
       <w:r>
         <w:rPr>
@@ -3567,12 +5126,123 @@
         <w:rPr>
           <w:rStyle w:val="NormalTok"/>
         </w:rPr>
+        <w:t xml:space="preserve">,</w:t>
+      </w:r>
+      <w:r>
+        <w:br/>
+      </w:r>
+      <w:r>
+        <w:rPr>
+          <w:rStyle w:val="NormalTok"/>
+        </w:rPr>
+        <w:t xml:space="preserve">    colors</w:t>
+      </w:r>
+      <w:r>
+        <w:rPr>
+          <w:rStyle w:val="OperatorTok"/>
+        </w:rPr>
+        <w:t xml:space="preserve">=</w:t>
+      </w:r>
+      <w:r>
+        <w:rPr>
+          <w:rStyle w:val="NormalTok"/>
+        </w:rPr>
+        <w:t xml:space="preserve">colors,</w:t>
+      </w:r>
+      <w:r>
+        <w:br/>
+      </w:r>
+      <w:r>
+        <w:rPr>
+          <w:rStyle w:val="NormalTok"/>
+        </w:rPr>
+        <w:t xml:space="preserve">    textprops</w:t>
+      </w:r>
+      <w:r>
+        <w:rPr>
+          <w:rStyle w:val="OperatorTok"/>
+        </w:rPr>
+        <w:t xml:space="preserve">=</w:t>
+      </w:r>
+      <w:r>
+        <w:rPr>
+          <w:rStyle w:val="NormalTok"/>
+        </w:rPr>
+        <w:t xml:space="preserve">{</w:t>
+      </w:r>
+      <w:r>
+        <w:rPr>
+          <w:rStyle w:val="StringTok"/>
+        </w:rPr>
+        <w:t xml:space="preserve">'fontsize'</w:t>
+      </w:r>
+      <w:r>
+        <w:rPr>
+          <w:rStyle w:val="NormalTok"/>
+        </w:rPr>
+        <w:t xml:space="preserve">: </w:t>
+      </w:r>
+      <w:r>
+        <w:rPr>
+          <w:rStyle w:val="DecValTok"/>
+        </w:rPr>
+        <w:t xml:space="preserve">14</w:t>
+      </w:r>
+      <w:r>
+        <w:rPr>
+          <w:rStyle w:val="NormalTok"/>
+        </w:rPr>
+        <w:t xml:space="preserve">, </w:t>
+      </w:r>
+      <w:r>
+        <w:rPr>
+          <w:rStyle w:val="StringTok"/>
+        </w:rPr>
+        <w:t xml:space="preserve">'color'</w:t>
+      </w:r>
+      <w:r>
+        <w:rPr>
+          <w:rStyle w:val="NormalTok"/>
+        </w:rPr>
+        <w:t xml:space="preserve">: </w:t>
+      </w:r>
+      <w:r>
+        <w:rPr>
+          <w:rStyle w:val="StringTok"/>
+        </w:rPr>
+        <w:t xml:space="preserve">'black'</w:t>
+      </w:r>
+      <w:r>
+        <w:rPr>
+          <w:rStyle w:val="NormalTok"/>
+        </w:rPr>
+        <w:t xml:space="preserve">}</w:t>
+      </w:r>
+      <w:r>
+        <w:br/>
+      </w:r>
+      <w:r>
+        <w:rPr>
+          <w:rStyle w:val="NormalTok"/>
+        </w:rPr>
         <w:t xml:space="preserve">)</w:t>
       </w:r>
       <w:r>
         <w:br/>
       </w:r>
       <w:r>
+        <w:br/>
+      </w:r>
+      <w:r>
+        <w:rPr>
+          <w:rStyle w:val="CommentTok"/>
+        </w:rPr>
+        <w:t xml:space="preserve"># Title with larger font</w:t>
+      </w:r>
+      <w:r>
+        <w:br/>
+      </w:r>
+      <w:r>
         <w:rPr>
           <w:rStyle w:val="NormalTok"/>
         </w:rPr>
@@ -3600,7 +5270,25 @@
         <w:rPr>
           <w:rStyle w:val="DecValTok"/>
         </w:rPr>
-        <w:t xml:space="preserve">16</w:t>
+        <w:t xml:space="preserve">18</w:t>
+      </w:r>
+      <w:r>
+        <w:rPr>
+          <w:rStyle w:val="NormalTok"/>
+        </w:rPr>
+        <w:t xml:space="preserve">, fontweight</w:t>
+      </w:r>
+      <w:r>
+        <w:rPr>
+          <w:rStyle w:val="OperatorTok"/>
+        </w:rPr>
+        <w:t xml:space="preserve">=</w:t>
+      </w:r>
+      <w:r>
+        <w:rPr>
+          <w:rStyle w:val="StringTok"/>
+        </w:rPr>
+        <w:t xml:space="preserve">'bold'</w:t>
       </w:r>
       <w:r>
         <w:rPr>
@@ -3625,6 +5313,69 @@
           <w:rStyle w:val="NormalTok"/>
         </w:rPr>
         <w:t xml:space="preserve">)</w:t>
+      </w:r>
+      <w:r>
+        <w:br/>
+      </w:r>
+      <w:r>
+        <w:br/>
+      </w:r>
+      <w:r>
+        <w:rPr>
+          <w:rStyle w:val="CommentTok"/>
+        </w:rPr>
+        <w:t xml:space="preserve"># Adjust autotext (percentage text) font size</w:t>
+      </w:r>
+      <w:r>
+        <w:br/>
+      </w:r>
+      <w:r>
+        <w:rPr>
+          <w:rStyle w:val="ControlFlowTok"/>
+        </w:rPr>
+        <w:t xml:space="preserve">for</w:t>
+      </w:r>
+      <w:r>
+        <w:rPr>
+          <w:rStyle w:val="NormalTok"/>
+        </w:rPr>
+        <w:t xml:space="preserve"> autotext </w:t>
+      </w:r>
+      <w:r>
+        <w:rPr>
+          <w:rStyle w:val="KeywordTok"/>
+        </w:rPr>
+        <w:t xml:space="preserve">in</w:t>
+      </w:r>
+      <w:r>
+        <w:rPr>
+          <w:rStyle w:val="NormalTok"/>
+        </w:rPr>
+        <w:t xml:space="preserve"> autotexts:</w:t>
+      </w:r>
+      <w:r>
+        <w:br/>
+      </w:r>
+      <w:r>
+        <w:rPr>
+          <w:rStyle w:val="NormalTok"/>
+        </w:rPr>
+        <w:t xml:space="preserve">    autotext.set_fontsize(</w:t>
+      </w:r>
+      <w:r>
+        <w:rPr>
+          <w:rStyle w:val="DecValTok"/>
+        </w:rPr>
+        <w:t xml:space="preserve">14</w:t>
+      </w:r>
+      <w:r>
+        <w:rPr>
+          <w:rStyle w:val="NormalTok"/>
+        </w:rPr>
+        <w:t xml:space="preserve">)</w:t>
+      </w:r>
+      <w:r>
+        <w:br/>
       </w:r>
       <w:r>
         <w:br/>
@@ -3643,7 +5394,7 @@
       <w:r>
         <w:drawing>
           <wp:inline>
-            <wp:extent cx="5334000" cy="5198659"/>
+            <wp:extent cx="5334000" cy="4907579"/>
             <wp:effectExtent b="0" l="0" r="0" t="0"/>
             <wp:docPr descr="" title="" id="36" name="Picture"/>
             <a:graphic>
@@ -3664,7 +5415,7 @@
                   <pic:spPr bwMode="auto">
                     <a:xfrm>
                       <a:off x="0" y="0"/>
-                      <a:ext cx="5334000" cy="5198659"/>
+                      <a:ext cx="5334000" cy="4907579"/>
                     </a:xfrm>
                     <a:prstGeom prst="rect">
                       <a:avLst/>

</xml_diff>

<commit_message>
completed module 3 milestone 2
</commit_message>
<xml_diff>
--- a/_site/data_analysis.docx
+++ b/_site/data_analysis.docx
@@ -228,7 +228,7 @@
         <w:rPr>
           <w:rStyle w:val="VerbatimChar"/>
         </w:rPr>
-        <w:t xml:space="preserve">C:\Users\avago\AppData\Local\Temp\ipykernel_9748\3126061157.py:4: SyntaxWarning:</w:t>
+        <w:t xml:space="preserve">C:\Users\avago\AppData\Local\Temp\ipykernel_4856\3126061157.py:4: SyntaxWarning:</w:t>
       </w:r>
       <w:r>
         <w:br/>
@@ -252,7 +252,7 @@
         <w:rPr>
           <w:rStyle w:val="VerbatimChar"/>
         </w:rPr>
-        <w:t xml:space="preserve">C:\Users\avago\AppData\Local\Temp\ipykernel_9748\3126061157.py:4: DtypeWarning:</w:t>
+        <w:t xml:space="preserve">C:\Users\avago\AppData\Local\Temp\ipykernel_4856\3126061157.py:4: DtypeWarning:</w:t>
       </w:r>
       <w:r>
         <w:br/>
@@ -1937,7 +1937,7 @@
         <w:rPr>
           <w:rStyle w:val="VerbatimChar"/>
         </w:rPr>
-        <w:t xml:space="preserve">C:\Users\avago\AppData\Local\Temp\ipykernel_9748\1830881447.py:7: FutureWarning:</w:t>
+        <w:t xml:space="preserve">C:\Users\avago\AppData\Local\Temp\ipykernel_4856\1830881447.py:7: FutureWarning:</w:t>
       </w:r>
       <w:r>
         <w:br/>
@@ -1988,7 +1988,7 @@
         <w:rPr>
           <w:rStyle w:val="VerbatimChar"/>
         </w:rPr>
-        <w:t xml:space="preserve">C:\Users\avago\AppData\Local\Temp\ipykernel_9748\1830881447.py:8: FutureWarning:</w:t>
+        <w:t xml:space="preserve">C:\Users\avago\AppData\Local\Temp\ipykernel_4856\1830881447.py:8: FutureWarning:</w:t>
       </w:r>
       <w:r>
         <w:br/>
@@ -2711,6 +2711,27 @@
           <w:rStyle w:val="NormalTok"/>
         </w:rPr>
         <w:t xml:space="preserve">plt.show()</w:t>
+      </w:r>
+      <w:r>
+        <w:br/>
+      </w:r>
+      <w:r>
+        <w:rPr>
+          <w:rStyle w:val="NormalTok"/>
+        </w:rPr>
+        <w:t xml:space="preserve">plt.savefig(</w:t>
+      </w:r>
+      <w:r>
+        <w:rPr>
+          <w:rStyle w:val="StringTok"/>
+        </w:rPr>
+        <w:t xml:space="preserve">"figures/missing_values.png"</w:t>
+      </w:r>
+      <w:r>
+        <w:rPr>
+          <w:rStyle w:val="NormalTok"/>
+        </w:rPr>
+        <w:t xml:space="preserve">)</w:t>
       </w:r>
     </w:p>
     <w:p>
@@ -2773,7 +2794,18 @@
     </w:p>
     <w:p>
       <w:pPr>
-        <w:pStyle w:val="BodyText"/>
+        <w:pStyle w:val="SourceCode"/>
+      </w:pPr>
+      <w:r>
+        <w:rPr>
+          <w:rStyle w:val="VerbatimChar"/>
+        </w:rPr>
+        <w:t xml:space="preserve">&lt;Figure size 480x384 with 0 Axes&gt;</w:t>
+      </w:r>
+    </w:p>
+    <w:p>
+      <w:pPr>
+        <w:pStyle w:val="FirstParagraph"/>
       </w:pPr>
       <w:r>
         <w:t xml:space="preserve">The heatmap shows a few missing values in the dataset. In this dataset most fields cluster near 1. The value 1 (dark blue) means the two columns have missing values together. 0.0 value (white) suggest there is no relationship.</w:t>
@@ -3551,6 +3583,27 @@
           <w:rStyle w:val="NormalTok"/>
         </w:rPr>
         <w:t xml:space="preserve">plt.show()</w:t>
+      </w:r>
+      <w:r>
+        <w:br/>
+      </w:r>
+      <w:r>
+        <w:rPr>
+          <w:rStyle w:val="NormalTok"/>
+        </w:rPr>
+        <w:t xml:space="preserve">plt.savefig(</w:t>
+      </w:r>
+      <w:r>
+        <w:rPr>
+          <w:rStyle w:val="StringTok"/>
+        </w:rPr>
+        <w:t xml:space="preserve">"figures/top_postings.png"</w:t>
+      </w:r>
+      <w:r>
+        <w:rPr>
+          <w:rStyle w:val="NormalTok"/>
+        </w:rPr>
+        <w:t xml:space="preserve">)</w:t>
       </w:r>
     </w:p>
     <w:p>
@@ -3600,6 +3653,17 @@
         </w:drawing>
       </w:r>
     </w:p>
+    <w:p>
+      <w:pPr>
+        <w:pStyle w:val="SourceCode"/>
+      </w:pPr>
+      <w:r>
+        <w:rPr>
+          <w:rStyle w:val="VerbatimChar"/>
+        </w:rPr>
+        <w:t xml:space="preserve">&lt;Figure size 480x384 with 0 Axes&gt;</w:t>
+      </w:r>
+    </w:p>
     <w:bookmarkEnd w:id="30"/>
     <w:bookmarkStart w:id="34" w:name="salary-distribution-by-industry"/>
     <w:p>
@@ -4420,6 +4484,30 @@
           <w:rStyle w:val="NormalTok"/>
         </w:rPr>
         <w:t xml:space="preserve">plt.show()</w:t>
+      </w:r>
+      <w:r>
+        <w:br/>
+      </w:r>
+      <w:r>
+        <w:br/>
+      </w:r>
+      <w:r>
+        <w:rPr>
+          <w:rStyle w:val="NormalTok"/>
+        </w:rPr>
+        <w:t xml:space="preserve">plt.savefig(</w:t>
+      </w:r>
+      <w:r>
+        <w:rPr>
+          <w:rStyle w:val="StringTok"/>
+        </w:rPr>
+        <w:t xml:space="preserve">"figures/salary_dist.png"</w:t>
+      </w:r>
+      <w:r>
+        <w:rPr>
+          <w:rStyle w:val="NormalTok"/>
+        </w:rPr>
+        <w:t xml:space="preserve">)</w:t>
       </w:r>
     </w:p>
     <w:p>
@@ -4469,6 +4557,17 @@
         </w:drawing>
       </w:r>
     </w:p>
+    <w:p>
+      <w:pPr>
+        <w:pStyle w:val="SourceCode"/>
+      </w:pPr>
+      <w:r>
+        <w:rPr>
+          <w:rStyle w:val="VerbatimChar"/>
+        </w:rPr>
+        <w:t xml:space="preserve">&lt;Figure size 480x384 with 0 Axes&gt;</w:t>
+      </w:r>
+    </w:p>
     <w:bookmarkEnd w:id="34"/>
     <w:bookmarkStart w:id="38" w:name="remote-vs.-on-site-jobs"/>
     <w:p>
@@ -5385,6 +5484,27 @@
           <w:rStyle w:val="NormalTok"/>
         </w:rPr>
         <w:t xml:space="preserve">plt.show()</w:t>
+      </w:r>
+      <w:r>
+        <w:br/>
+      </w:r>
+      <w:r>
+        <w:rPr>
+          <w:rStyle w:val="NormalTok"/>
+        </w:rPr>
+        <w:t xml:space="preserve">plt.savefig(</w:t>
+      </w:r>
+      <w:r>
+        <w:rPr>
+          <w:rStyle w:val="StringTok"/>
+        </w:rPr>
+        <w:t xml:space="preserve">"figures/remote_onsite.png"</w:t>
+      </w:r>
+      <w:r>
+        <w:rPr>
+          <w:rStyle w:val="NormalTok"/>
+        </w:rPr>
+        <w:t xml:space="preserve">)</w:t>
       </w:r>
     </w:p>
     <w:p>
@@ -5432,6 +5552,17 @@
             </a:graphic>
           </wp:inline>
         </w:drawing>
+      </w:r>
+    </w:p>
+    <w:p>
+      <w:pPr>
+        <w:pStyle w:val="SourceCode"/>
+      </w:pPr>
+      <w:r>
+        <w:rPr>
+          <w:rStyle w:val="VerbatimChar"/>
+        </w:rPr>
+        <w:t xml:space="preserve">&lt;Figure size 480x384 with 0 Axes&gt;</w:t>
       </w:r>
     </w:p>
     <w:bookmarkEnd w:id="38"/>

</xml_diff>

<commit_message>
rendered all html files
</commit_message>
<xml_diff>
--- a/_site/data_analysis.docx
+++ b/_site/data_analysis.docx
@@ -228,7 +228,7 @@
         <w:rPr>
           <w:rStyle w:val="VerbatimChar"/>
         </w:rPr>
-        <w:t xml:space="preserve">C:\Users\avago\AppData\Local\Temp\ipykernel_4856\3126061157.py:4: SyntaxWarning:</w:t>
+        <w:t xml:space="preserve">C:\Users\avago\AppData\Local\Temp\ipykernel_5484\3126061157.py:4: SyntaxWarning:</w:t>
       </w:r>
       <w:r>
         <w:br/>
@@ -252,7 +252,7 @@
         <w:rPr>
           <w:rStyle w:val="VerbatimChar"/>
         </w:rPr>
-        <w:t xml:space="preserve">C:\Users\avago\AppData\Local\Temp\ipykernel_4856\3126061157.py:4: DtypeWarning:</w:t>
+        <w:t xml:space="preserve">C:\Users\avago\AppData\Local\Temp\ipykernel_5484\3126061157.py:4: DtypeWarning:</w:t>
       </w:r>
       <w:r>
         <w:br/>
@@ -1937,7 +1937,7 @@
         <w:rPr>
           <w:rStyle w:val="VerbatimChar"/>
         </w:rPr>
-        <w:t xml:space="preserve">C:\Users\avago\AppData\Local\Temp\ipykernel_4856\1830881447.py:7: FutureWarning:</w:t>
+        <w:t xml:space="preserve">C:\Users\avago\AppData\Local\Temp\ipykernel_5484\1830881447.py:7: FutureWarning:</w:t>
       </w:r>
       <w:r>
         <w:br/>
@@ -1988,7 +1988,7 @@
         <w:rPr>
           <w:rStyle w:val="VerbatimChar"/>
         </w:rPr>
-        <w:t xml:space="preserve">C:\Users\avago\AppData\Local\Temp\ipykernel_4856\1830881447.py:8: FutureWarning:</w:t>
+        <w:t xml:space="preserve">C:\Users\avago\AppData\Local\Temp\ipykernel_5484\1830881447.py:8: FutureWarning:</w:t>
       </w:r>
       <w:r>
         <w:br/>

</xml_diff>